<commit_message>
Your branch is up to date with 'origin/master'.
</commit_message>
<xml_diff>
--- a/SoftwareArchitectureAndDesign.docx
+++ b/SoftwareArchitectureAndDesign.docx
@@ -1140,7 +1140,7 @@
         <w:rPr>
           <w:rtl w:val="0"/>
         </w:rPr>
-        <w:t xml:space="preserve">&lt;&lt;&lt; Use case descriptions&gt;&gt;&gt;</w:t>
+        <w:t xml:space="preserve">Use Case Diagram:</w:t>
       </w:r>
       <w:r>
         <w:rPr>
@@ -1209,10 +1209,306 @@
       </w:pPr>
       <w:r>
         <w:rPr>
-          <w:highlight w:val="white"/>
-          <w:rtl w:val="0"/>
-        </w:rPr>
-        <w:t xml:space="preserve">Use case Diagram</w:t>
+          <w:rtl w:val="0"/>
+        </w:rPr>
+      </w:r>
+    </w:p>
+    <w:p>
+      <w:pPr>
+        <w:ind w:left="0" w:firstLine="0"/>
+        <w:contextualSpacing w:val="0"/>
+        <w:rPr>
+          <w:highlight w:val="white"/>
+        </w:rPr>
+      </w:pPr>
+      <w:r>
+        <w:rPr>
+          <w:highlight w:val="white"/>
+          <w:rtl w:val="0"/>
+        </w:rPr>
+        <w:t xml:space="preserve">The actor, in this case will be the administrator at the Exams and Graduations Office. The actor will invoke the following use cases: </w:t>
+      </w:r>
+    </w:p>
+    <w:p>
+      <w:pPr>
+        <w:ind w:left="0" w:firstLine="0"/>
+        <w:contextualSpacing w:val="0"/>
+        <w:rPr>
+          <w:highlight w:val="white"/>
+        </w:rPr>
+      </w:pPr>
+      <w:r>
+        <w:rPr>
+          <w:rtl w:val="0"/>
+        </w:rPr>
+      </w:r>
+    </w:p>
+    <w:p>
+      <w:pPr>
+        <w:ind w:left="0" w:firstLine="0"/>
+        <w:contextualSpacing w:val="0"/>
+        <w:rPr>
+          <w:highlight w:val="white"/>
+        </w:rPr>
+      </w:pPr>
+      <w:r>
+        <w:rPr>
+          <w:b w:val="1"/>
+          <w:highlight w:val="white"/>
+          <w:rtl w:val="0"/>
+        </w:rPr>
+        <w:t xml:space="preserve">Upload csv file</w:t>
+      </w:r>
+      <w:r>
+        <w:rPr>
+          <w:highlight w:val="white"/>
+          <w:rtl w:val="0"/>
+        </w:rPr>
+        <w:t xml:space="preserve">- to upload the courses.csv and students.csv files</w:t>
+      </w:r>
+    </w:p>
+    <w:p>
+      <w:pPr>
+        <w:ind w:left="0" w:firstLine="0"/>
+        <w:contextualSpacing w:val="0"/>
+        <w:rPr>
+          <w:highlight w:val="white"/>
+        </w:rPr>
+      </w:pPr>
+      <w:r>
+        <w:rPr>
+          <w:b w:val="1"/>
+          <w:highlight w:val="white"/>
+          <w:rtl w:val="0"/>
+        </w:rPr>
+        <w:t xml:space="preserve">Select courses</w:t>
+      </w:r>
+      <w:r>
+        <w:rPr>
+          <w:highlight w:val="white"/>
+          <w:rtl w:val="0"/>
+        </w:rPr>
+        <w:t xml:space="preserve">- which allows the actor to choose which courses to schedule</w:t>
+      </w:r>
+    </w:p>
+    <w:p>
+      <w:pPr>
+        <w:ind w:left="0" w:firstLine="0"/>
+        <w:contextualSpacing w:val="0"/>
+        <w:rPr>
+          <w:highlight w:val="white"/>
+        </w:rPr>
+      </w:pPr>
+      <w:r>
+        <w:rPr>
+          <w:b w:val="1"/>
+          <w:highlight w:val="white"/>
+          <w:rtl w:val="0"/>
+        </w:rPr>
+        <w:t xml:space="preserve">Update clash parameter</w:t>
+      </w:r>
+      <w:r>
+        <w:rPr>
+          <w:highlight w:val="white"/>
+          <w:rtl w:val="0"/>
+        </w:rPr>
+        <w:t xml:space="preserve">- changes the current clash parameter to the new parameter entered by the actor</w:t>
+      </w:r>
+    </w:p>
+    <w:p>
+      <w:pPr>
+        <w:ind w:left="0" w:firstLine="0"/>
+        <w:contextualSpacing w:val="0"/>
+        <w:rPr>
+          <w:highlight w:val="white"/>
+        </w:rPr>
+      </w:pPr>
+      <w:r>
+        <w:rPr>
+          <w:b w:val="1"/>
+          <w:highlight w:val="white"/>
+          <w:rtl w:val="0"/>
+        </w:rPr>
+        <w:t xml:space="preserve">Update sessions</w:t>
+      </w:r>
+      <w:r>
+        <w:rPr>
+          <w:highlight w:val="white"/>
+          <w:rtl w:val="0"/>
+        </w:rPr>
+        <w:t xml:space="preserve">- change the max number of exam sessions to the one specified by the actor</w:t>
+      </w:r>
+    </w:p>
+    <w:p>
+      <w:pPr>
+        <w:ind w:left="0" w:firstLine="0"/>
+        <w:contextualSpacing w:val="0"/>
+        <w:rPr>
+          <w:highlight w:val="white"/>
+        </w:rPr>
+      </w:pPr>
+      <w:r>
+        <w:rPr>
+          <w:b w:val="1"/>
+          <w:highlight w:val="white"/>
+          <w:rtl w:val="0"/>
+        </w:rPr>
+        <w:t xml:space="preserve">Create timetable</w:t>
+      </w:r>
+      <w:r>
+        <w:rPr>
+          <w:highlight w:val="white"/>
+          <w:rtl w:val="0"/>
+        </w:rPr>
+        <w:t xml:space="preserve">- this is the actual generation of the optimised timetable</w:t>
+      </w:r>
+    </w:p>
+    <w:p>
+      <w:pPr>
+        <w:ind w:left="0" w:firstLine="0"/>
+        <w:contextualSpacing w:val="0"/>
+        <w:rPr>
+          <w:highlight w:val="white"/>
+        </w:rPr>
+      </w:pPr>
+      <w:r>
+        <w:rPr>
+          <w:b w:val="1"/>
+          <w:highlight w:val="white"/>
+          <w:rtl w:val="0"/>
+        </w:rPr>
+        <w:t xml:space="preserve">Read timetable</w:t>
+      </w:r>
+      <w:r>
+        <w:rPr>
+          <w:highlight w:val="white"/>
+          <w:rtl w:val="0"/>
+        </w:rPr>
+        <w:t xml:space="preserve">- this displays the generated timetable</w:t>
+      </w:r>
+    </w:p>
+    <w:p>
+      <w:pPr>
+        <w:ind w:left="0" w:firstLine="0"/>
+        <w:contextualSpacing w:val="0"/>
+        <w:rPr>
+          <w:highlight w:val="white"/>
+        </w:rPr>
+      </w:pPr>
+      <w:r>
+        <w:rPr>
+          <w:b w:val="1"/>
+          <w:highlight w:val="white"/>
+          <w:rtl w:val="0"/>
+        </w:rPr>
+        <w:t xml:space="preserve">Update timetable</w:t>
+      </w:r>
+      <w:r>
+        <w:rPr>
+          <w:highlight w:val="white"/>
+          <w:rtl w:val="0"/>
+        </w:rPr>
+        <w:t xml:space="preserve">- generates a new timetable after parameters have been changed then it invokes Read timetable to display the updated timetable</w:t>
+      </w:r>
+    </w:p>
+    <w:p>
+      <w:pPr>
+        <w:ind w:left="0" w:firstLine="0"/>
+        <w:contextualSpacing w:val="0"/>
+        <w:rPr>
+          <w:highlight w:val="white"/>
+        </w:rPr>
+      </w:pPr>
+      <w:r>
+        <w:rPr>
+          <w:b w:val="1"/>
+          <w:highlight w:val="white"/>
+          <w:rtl w:val="0"/>
+        </w:rPr>
+        <w:t xml:space="preserve">Read course session</w:t>
+      </w:r>
+      <w:r>
+        <w:rPr>
+          <w:highlight w:val="white"/>
+          <w:rtl w:val="0"/>
+        </w:rPr>
+        <w:t xml:space="preserve">- invokes Read timetable to find the course in the generated timetable then it displays the session details for that course</w:t>
+      </w:r>
+    </w:p>
+    <w:p>
+      <w:pPr>
+        <w:ind w:left="0" w:firstLine="0"/>
+        <w:contextualSpacing w:val="0"/>
+        <w:rPr>
+          <w:highlight w:val="white"/>
+        </w:rPr>
+      </w:pPr>
+      <w:r>
+        <w:rPr>
+          <w:b w:val="1"/>
+          <w:highlight w:val="white"/>
+          <w:rtl w:val="0"/>
+        </w:rPr>
+        <w:t xml:space="preserve">Read course interactions</w:t>
+      </w:r>
+      <w:r>
+        <w:rPr>
+          <w:highlight w:val="white"/>
+          <w:rtl w:val="0"/>
+        </w:rPr>
+        <w:t xml:space="preserve">- invokes Read timetable to find all the courses that interact with the specified course in the generated timetable then it displays all the related courses</w:t>
+      </w:r>
+    </w:p>
+    <w:p>
+      <w:pPr>
+        <w:ind w:left="0" w:firstLine="0"/>
+        <w:contextualSpacing w:val="0"/>
+        <w:rPr>
+          <w:highlight w:val="white"/>
+        </w:rPr>
+      </w:pPr>
+      <w:r>
+        <w:rPr>
+          <w:b w:val="1"/>
+          <w:highlight w:val="white"/>
+          <w:rtl w:val="0"/>
+        </w:rPr>
+        <w:t xml:space="preserve">Read worst timetable</w:t>
+      </w:r>
+      <w:r>
+        <w:rPr>
+          <w:highlight w:val="white"/>
+          <w:rtl w:val="0"/>
+        </w:rPr>
+        <w:t xml:space="preserve">- invokes Read timetable to find the student with the worst timetable and display the worst timetable</w:t>
+      </w:r>
+    </w:p>
+    <w:p>
+      <w:pPr>
+        <w:ind w:left="0" w:firstLine="0"/>
+        <w:contextualSpacing w:val="0"/>
+        <w:rPr>
+          <w:highlight w:val="white"/>
+        </w:rPr>
+      </w:pPr>
+      <w:r>
+        <w:rPr>
+          <w:rtl w:val="0"/>
+        </w:rPr>
+      </w:r>
+    </w:p>
+    <w:p>
+      <w:pPr>
+        <w:ind w:left="0" w:firstLine="0"/>
+        <w:contextualSpacing w:val="0"/>
+        <w:rPr>
+          <w:highlight w:val="white"/>
+        </w:rPr>
+      </w:pPr>
+      <w:r>
+        <w:rPr>
+          <w:rtl w:val="0"/>
+        </w:rPr>
       </w:r>
     </w:p>
     <w:p>
@@ -1424,12 +1720,12 @@
           <wp:inline distB="114300" distT="114300" distL="114300" distR="114300">
             <wp:extent cx="2185988" cy="2843906"/>
             <wp:effectExtent b="0" l="0" r="0" t="0"/>
-            <wp:docPr id="1" name="image4.png"/>
+            <wp:docPr id="1" name="image7.png"/>
             <a:graphic>
               <a:graphicData uri="http://schemas.openxmlformats.org/drawingml/2006/picture">
                 <pic:pic>
                   <pic:nvPicPr>
-                    <pic:cNvPr id="0" name="image4.png"/>
+                    <pic:cNvPr id="0" name="image7.png"/>
                     <pic:cNvPicPr preferRelativeResize="0"/>
                   </pic:nvPicPr>
                   <pic:blipFill>
@@ -1876,34 +2172,65 @@
       <w:r>
         <w:rPr>
           <w:highlight w:val="white"/>
-          <w:rtl w:val="0"/>
-        </w:rPr>
-        <w:t xml:space="preserve">&lt;&lt;&lt;Narrative on sequence diagram&gt;&gt;&gt;</w:t>
-      </w:r>
-      <w:r>
-        <w:rPr>
-          <w:rtl w:val="0"/>
-        </w:rPr>
-      </w:r>
-    </w:p>
-    <w:p>
-      <w:pPr>
-        <w:ind w:left="0" w:firstLine="0"/>
-        <w:contextualSpacing w:val="0"/>
-        <w:rPr>
-          <w:sz w:val="20"/>
-          <w:szCs w:val="20"/>
-          <w:highlight w:val="white"/>
-        </w:rPr>
-      </w:pPr>
-      <w:r>
-        <w:rPr>
-          <w:sz w:val="20"/>
-          <w:szCs w:val="20"/>
-          <w:highlight w:val="white"/>
-          <w:rtl w:val="0"/>
-        </w:rPr>
-        <w:t xml:space="preserve">&lt;&lt;&lt;Insert system sequence diagrams&gt;&gt;&gt;</w:t>
+        </w:rPr>
+        <w:drawing>
+          <wp:inline distB="114300" distT="114300" distL="114300" distR="114300">
+            <wp:extent cx="5734050" cy="2692400"/>
+            <wp:effectExtent b="0" l="0" r="0" t="0"/>
+            <wp:docPr id="8" name="image15.png"/>
+            <a:graphic>
+              <a:graphicData uri="http://schemas.openxmlformats.org/drawingml/2006/picture">
+                <pic:pic>
+                  <pic:nvPicPr>
+                    <pic:cNvPr id="0" name="image15.png"/>
+                    <pic:cNvPicPr preferRelativeResize="0"/>
+                  </pic:nvPicPr>
+                  <pic:blipFill>
+                    <a:blip r:embed="rId9"/>
+                    <a:srcRect b="0" l="0" r="0" t="0"/>
+                    <a:stretch>
+                      <a:fillRect/>
+                    </a:stretch>
+                  </pic:blipFill>
+                  <pic:spPr>
+                    <a:xfrm>
+                      <a:off x="0" y="0"/>
+                      <a:ext cx="5734050" cy="2692400"/>
+                    </a:xfrm>
+                    <a:prstGeom prst="rect"/>
+                    <a:ln/>
+                  </pic:spPr>
+                </pic:pic>
+              </a:graphicData>
+            </a:graphic>
+          </wp:inline>
+        </w:drawing>
+      </w:r>
+      <w:r>
+        <w:rPr>
+          <w:rtl w:val="0"/>
+        </w:rPr>
+      </w:r>
+    </w:p>
+    <w:p>
+      <w:pPr>
+        <w:ind w:left="0" w:firstLine="0"/>
+        <w:contextualSpacing w:val="0"/>
+        <w:rPr>
+          <w:highlight w:val="white"/>
+        </w:rPr>
+      </w:pPr>
+      <w:r>
+        <w:rPr>
+          <w:highlight w:val="white"/>
+          <w:rtl w:val="0"/>
+        </w:rPr>
+        <w:t xml:space="preserve">Sequence Diagram : Generate Exams</w:t>
+      </w:r>
+      <w:r>
+        <w:rPr>
+          <w:rtl w:val="0"/>
+        </w:rPr>
       </w:r>
     </w:p>
     <w:p>
@@ -2062,16 +2389,16 @@
           <wp:inline distB="114300" distT="114300" distL="114300" distR="114300">
             <wp:extent cx="4449499" cy="2843213"/>
             <wp:effectExtent b="0" l="0" r="0" t="0"/>
-            <wp:docPr id="3" name="image8.png"/>
+            <wp:docPr id="3" name="image9.png"/>
             <a:graphic>
               <a:graphicData uri="http://schemas.openxmlformats.org/drawingml/2006/picture">
                 <pic:pic>
                   <pic:nvPicPr>
-                    <pic:cNvPr id="0" name="image8.png"/>
+                    <pic:cNvPr id="0" name="image9.png"/>
                     <pic:cNvPicPr preferRelativeResize="0"/>
                   </pic:nvPicPr>
                   <pic:blipFill>
-                    <a:blip r:embed="rId9"/>
+                    <a:blip r:embed="rId10"/>
                     <a:srcRect b="0" l="0" r="0" t="0"/>
                     <a:stretch>
                       <a:fillRect/>
@@ -2224,16 +2551,16 @@
           <wp:inline distB="114300" distT="114300" distL="114300" distR="114300">
             <wp:extent cx="1866567" cy="2424113"/>
             <wp:effectExtent b="0" l="0" r="0" t="0"/>
-            <wp:docPr id="2" name="image5.png"/>
+            <wp:docPr id="2" name="image8.png"/>
             <a:graphic>
               <a:graphicData uri="http://schemas.openxmlformats.org/drawingml/2006/picture">
                 <pic:pic>
                   <pic:nvPicPr>
-                    <pic:cNvPr id="0" name="image5.png"/>
+                    <pic:cNvPr id="0" name="image8.png"/>
                     <pic:cNvPicPr preferRelativeResize="0"/>
                   </pic:nvPicPr>
                   <pic:blipFill>
-                    <a:blip r:embed="rId10"/>
+                    <a:blip r:embed="rId11"/>
                     <a:srcRect b="0" l="0" r="0" t="0"/>
                     <a:stretch>
                       <a:fillRect/>
@@ -2425,7 +2752,7 @@
                     <pic:cNvPicPr preferRelativeResize="0"/>
                   </pic:nvPicPr>
                   <pic:blipFill>
-                    <a:blip r:embed="rId11"/>
+                    <a:blip r:embed="rId12"/>
                     <a:srcRect b="0" l="0" r="0" t="0"/>
                     <a:stretch>
                       <a:fillRect/>
@@ -2714,7 +3041,7 @@
                     <pic:cNvPicPr preferRelativeResize="0"/>
                   </pic:nvPicPr>
                   <pic:blipFill>
-                    <a:blip r:embed="rId12"/>
+                    <a:blip r:embed="rId13"/>
                     <a:srcRect b="0" l="0" r="0" t="0"/>
                     <a:stretch>
                       <a:fillRect/>
@@ -2915,7 +3242,7 @@
       <w:pPr>
         <w:numPr>
           <w:ilvl w:val="0"/>
-          <w:numId w:val="4"/>
+          <w:numId w:val="3"/>
         </w:numPr>
         <w:ind w:left="1060" w:hanging="360"/>
         <w:rPr>
@@ -2948,7 +3275,7 @@
       <w:pPr>
         <w:numPr>
           <w:ilvl w:val="0"/>
-          <w:numId w:val="4"/>
+          <w:numId w:val="3"/>
         </w:numPr>
         <w:ind w:left="1060" w:hanging="360"/>
         <w:rPr>
@@ -2967,7 +3294,7 @@
       <w:pPr>
         <w:numPr>
           <w:ilvl w:val="0"/>
-          <w:numId w:val="4"/>
+          <w:numId w:val="3"/>
         </w:numPr>
         <w:ind w:left="1060" w:hanging="360"/>
         <w:rPr>
@@ -3000,323 +3327,35 @@
     </w:p>
     <w:p>
       <w:pPr>
-        <w:ind w:left="720" w:firstLine="0"/>
-        <w:contextualSpacing w:val="0"/>
-        <w:rPr>
-          <w:sz w:val="20"/>
-          <w:szCs w:val="20"/>
-          <w:highlight w:val="white"/>
-        </w:rPr>
-      </w:pPr>
-      <w:r>
-        <w:rPr>
-          <w:rtl w:val="0"/>
-        </w:rPr>
-      </w:r>
-    </w:p>
-    <w:p>
-      <w:pPr>
-        <w:ind w:left="0" w:firstLine="0"/>
-        <w:contextualSpacing w:val="0"/>
-        <w:rPr>
-          <w:highlight w:val="white"/>
-        </w:rPr>
-      </w:pPr>
-      <w:r>
-        <w:rPr>
-          <w:rtl w:val="0"/>
-        </w:rPr>
-      </w:r>
-    </w:p>
-    <w:p>
-      <w:pPr>
-        <w:ind w:left="0" w:firstLine="0"/>
-        <w:contextualSpacing w:val="0"/>
-        <w:rPr>
-          <w:highlight w:val="white"/>
-        </w:rPr>
-      </w:pPr>
-      <w:r>
-        <w:rPr>
-          <w:rtl w:val="0"/>
-        </w:rPr>
-      </w:r>
-    </w:p>
-    <w:p>
-      <w:pPr>
-        <w:ind w:left="0" w:firstLine="0"/>
-        <w:contextualSpacing w:val="0"/>
-        <w:rPr>
-          <w:highlight w:val="white"/>
-        </w:rPr>
-      </w:pPr>
-      <w:r>
-        <w:rPr>
-          <w:rtl w:val="0"/>
-        </w:rPr>
-      </w:r>
-    </w:p>
-    <w:p>
-      <w:pPr>
-        <w:ind w:left="0" w:firstLine="0"/>
-        <w:contextualSpacing w:val="0"/>
-        <w:rPr>
-          <w:highlight w:val="white"/>
-        </w:rPr>
-      </w:pPr>
-      <w:r>
-        <w:rPr>
-          <w:rtl w:val="0"/>
-        </w:rPr>
-      </w:r>
-    </w:p>
-    <w:p>
-      <w:pPr>
-        <w:ind w:left="0" w:firstLine="0"/>
-        <w:contextualSpacing w:val="0"/>
-        <w:rPr>
-          <w:highlight w:val="white"/>
-        </w:rPr>
-      </w:pPr>
-      <w:r>
-        <w:rPr>
-          <w:rtl w:val="0"/>
-        </w:rPr>
-      </w:r>
-    </w:p>
-    <w:p>
-      <w:pPr>
-        <w:ind w:left="0" w:firstLine="0"/>
-        <w:contextualSpacing w:val="0"/>
-        <w:rPr>
-          <w:highlight w:val="white"/>
-        </w:rPr>
-      </w:pPr>
-      <w:r>
-        <w:rPr>
-          <w:rtl w:val="0"/>
-        </w:rPr>
-      </w:r>
-    </w:p>
-    <w:p>
-      <w:pPr>
-        <w:ind w:left="0" w:firstLine="0"/>
-        <w:contextualSpacing w:val="0"/>
-        <w:rPr>
-          <w:highlight w:val="white"/>
-        </w:rPr>
-      </w:pPr>
-      <w:r>
-        <w:rPr>
-          <w:rtl w:val="0"/>
-        </w:rPr>
-      </w:r>
-    </w:p>
-    <w:p>
-      <w:pPr>
-        <w:ind w:left="0" w:firstLine="0"/>
-        <w:contextualSpacing w:val="0"/>
-        <w:rPr>
-          <w:highlight w:val="white"/>
-        </w:rPr>
-      </w:pPr>
-      <w:r>
-        <w:rPr>
-          <w:rtl w:val="0"/>
-        </w:rPr>
-      </w:r>
-    </w:p>
-    <w:p>
-      <w:pPr>
-        <w:ind w:left="0" w:firstLine="0"/>
-        <w:contextualSpacing w:val="0"/>
-        <w:rPr>
-          <w:highlight w:val="white"/>
-        </w:rPr>
-      </w:pPr>
-      <w:r>
-        <w:rPr>
-          <w:rtl w:val="0"/>
-        </w:rPr>
-      </w:r>
-    </w:p>
-    <w:p>
-      <w:pPr>
-        <w:ind w:left="0" w:firstLine="0"/>
-        <w:contextualSpacing w:val="0"/>
-        <w:rPr>
-          <w:highlight w:val="white"/>
-        </w:rPr>
-      </w:pPr>
-      <w:r>
-        <w:rPr>
-          <w:rtl w:val="0"/>
-        </w:rPr>
-      </w:r>
-    </w:p>
-    <w:p>
-      <w:pPr>
-        <w:ind w:left="0" w:firstLine="0"/>
-        <w:contextualSpacing w:val="0"/>
-        <w:rPr>
-          <w:highlight w:val="white"/>
-        </w:rPr>
-      </w:pPr>
-      <w:r>
-        <w:rPr>
-          <w:rtl w:val="0"/>
-        </w:rPr>
-      </w:r>
-    </w:p>
-    <w:p>
-      <w:pPr>
-        <w:ind w:left="0" w:firstLine="0"/>
-        <w:contextualSpacing w:val="0"/>
-        <w:rPr>
-          <w:highlight w:val="white"/>
-        </w:rPr>
-      </w:pPr>
-      <w:r>
-        <w:rPr>
-          <w:rtl w:val="0"/>
-        </w:rPr>
-      </w:r>
-    </w:p>
-    <w:p>
-      <w:pPr>
-        <w:ind w:left="0" w:firstLine="0"/>
-        <w:contextualSpacing w:val="0"/>
-        <w:rPr>
-          <w:highlight w:val="white"/>
-        </w:rPr>
-      </w:pPr>
-      <w:r>
-        <w:rPr>
-          <w:rtl w:val="0"/>
-        </w:rPr>
-      </w:r>
-    </w:p>
-    <w:p>
-      <w:pPr>
-        <w:ind w:left="0" w:firstLine="0"/>
-        <w:contextualSpacing w:val="0"/>
-        <w:rPr>
-          <w:highlight w:val="white"/>
-        </w:rPr>
-      </w:pPr>
-      <w:r>
-        <w:rPr>
-          <w:rtl w:val="0"/>
-        </w:rPr>
-      </w:r>
-    </w:p>
-    <w:p>
-      <w:pPr>
-        <w:ind w:left="0" w:firstLine="0"/>
-        <w:contextualSpacing w:val="0"/>
-        <w:rPr>
-          <w:highlight w:val="white"/>
-        </w:rPr>
-      </w:pPr>
-      <w:r>
-        <w:rPr>
-          <w:rtl w:val="0"/>
-        </w:rPr>
-      </w:r>
-    </w:p>
-    <w:p>
-      <w:pPr>
-        <w:ind w:left="0" w:firstLine="0"/>
-        <w:contextualSpacing w:val="0"/>
-        <w:rPr>
-          <w:highlight w:val="white"/>
-        </w:rPr>
-      </w:pPr>
-      <w:r>
-        <w:rPr>
-          <w:rtl w:val="0"/>
-        </w:rPr>
-      </w:r>
-    </w:p>
-    <w:p>
-      <w:pPr>
-        <w:ind w:left="0" w:firstLine="0"/>
-        <w:contextualSpacing w:val="0"/>
-        <w:rPr>
-          <w:highlight w:val="white"/>
-        </w:rPr>
-      </w:pPr>
-      <w:r>
-        <w:rPr>
-          <w:rtl w:val="0"/>
-        </w:rPr>
-      </w:r>
-    </w:p>
-    <w:p>
-      <w:pPr>
-        <w:ind w:left="0" w:firstLine="0"/>
-        <w:contextualSpacing w:val="0"/>
-        <w:rPr>
-          <w:highlight w:val="white"/>
-        </w:rPr>
-      </w:pPr>
-      <w:r>
-        <w:rPr>
-          <w:rtl w:val="0"/>
-        </w:rPr>
-      </w:r>
-    </w:p>
-    <w:p>
-      <w:pPr>
-        <w:ind w:left="0" w:firstLine="0"/>
-        <w:contextualSpacing w:val="0"/>
-        <w:rPr>
-          <w:highlight w:val="white"/>
-        </w:rPr>
-      </w:pPr>
-      <w:r>
-        <w:rPr>
-          <w:rtl w:val="0"/>
-        </w:rPr>
-      </w:r>
-    </w:p>
-    <w:p>
-      <w:pPr>
-        <w:ind w:left="1440" w:firstLine="0"/>
-        <w:contextualSpacing w:val="0"/>
-        <w:rPr>
-          <w:highlight w:val="white"/>
-        </w:rPr>
-      </w:pPr>
-      <w:r>
-        <w:rPr>
-          <w:rtl w:val="0"/>
-        </w:rPr>
-      </w:r>
-    </w:p>
-    <w:p>
-      <w:pPr>
-        <w:ind w:left="1440" w:firstLine="0"/>
-        <w:contextualSpacing w:val="0"/>
-        <w:rPr>
-          <w:highlight w:val="white"/>
-        </w:rPr>
-      </w:pPr>
-      <w:r>
-        <w:rPr>
-          <w:rtl w:val="0"/>
-        </w:rPr>
-      </w:r>
-    </w:p>
-    <w:p>
-      <w:pPr>
-        <w:ind w:left="1440" w:firstLine="0"/>
-        <w:contextualSpacing w:val="0"/>
-        <w:rPr>
-          <w:highlight w:val="white"/>
-        </w:rPr>
-      </w:pPr>
-      <w:hyperlink r:id="rId13">
+        <w:pStyle w:val="Subtitle"/>
+        <w:contextualSpacing w:val="0"/>
+        <w:rPr>
+          <w:highlight w:val="white"/>
+        </w:rPr>
+      </w:pPr>
+      <w:bookmarkStart w:colFirst="0" w:colLast="0" w:name="_7t23txmqhd6c" w:id="29"/>
+      <w:bookmarkEnd w:id="29"/>
+      <w:r>
+        <w:rPr>
+          <w:rtl w:val="0"/>
+        </w:rPr>
+        <w:t xml:space="preserve">15. References</w:t>
+      </w:r>
+      <w:r>
+        <w:rPr>
+          <w:rtl w:val="0"/>
+        </w:rPr>
+      </w:r>
+    </w:p>
+    <w:p>
+      <w:pPr>
+        <w:ind w:left="0" w:firstLine="0"/>
+        <w:contextualSpacing w:val="0"/>
+        <w:rPr>
+          <w:highlight w:val="white"/>
+        </w:rPr>
+      </w:pPr>
+      <w:hyperlink r:id="rId14">
         <w:r>
           <w:rPr>
             <w:color w:val="1155cc"/>
@@ -3349,22 +3388,9 @@
     <w:p>
       <w:pPr>
         <w:contextualSpacing w:val="0"/>
-        <w:rPr>
-          <w:highlight w:val="white"/>
-        </w:rPr>
-      </w:pPr>
-      <w:r>
-        <w:rPr>
-          <w:rtl w:val="0"/>
-        </w:rPr>
-      </w:r>
-    </w:p>
-    <w:p>
-      <w:pPr>
-        <w:contextualSpacing w:val="0"/>
         <w:rPr/>
       </w:pPr>
-      <w:hyperlink r:id="rId14">
+      <w:hyperlink r:id="rId15">
         <w:r>
           <w:rPr>
             <w:color w:val="1155cc"/>
@@ -3396,7 +3422,7 @@
         <w:contextualSpacing w:val="0"/>
         <w:rPr/>
       </w:pPr>
-      <w:hyperlink r:id="rId15">
+      <w:hyperlink r:id="rId16">
         <w:r>
           <w:rPr>
             <w:color w:val="1155cc"/>
@@ -3410,127 +3436,7 @@
         <w:rPr>
           <w:rtl w:val="0"/>
         </w:rPr>
-        <w:t xml:space="preserve">   AWESOME!!!</w:t>
-      </w:r>
-    </w:p>
-    <w:p>
-      <w:pPr>
-        <w:contextualSpacing w:val="0"/>
-        <w:rPr/>
-      </w:pPr>
-      <w:r>
-        <w:rPr>
-          <w:rtl w:val="0"/>
-        </w:rPr>
-      </w:r>
-    </w:p>
-    <w:p>
-      <w:pPr>
-        <w:contextualSpacing w:val="0"/>
-        <w:rPr/>
-      </w:pPr>
-      <w:r>
-        <w:rPr>
-          <w:rtl w:val="0"/>
-        </w:rPr>
-        <w:t xml:space="preserve"> EXCELLENT!!!!</w:t>
-      </w:r>
-    </w:p>
-    <w:p>
-      <w:pPr>
-        <w:contextualSpacing w:val="0"/>
-        <w:rPr/>
-      </w:pPr>
-      <w:r>
-        <w:rPr>
-          <w:rtl w:val="0"/>
-        </w:rPr>
-      </w:r>
-    </w:p>
-    <w:p>
-      <w:pPr>
-        <w:contextualSpacing w:val="0"/>
-        <w:rPr/>
-      </w:pPr>
-      <w:r>
-        <w:rPr>
-          <w:rtl w:val="0"/>
-        </w:rPr>
-        <w:t xml:space="preserve">Design- use cases</w:t>
-      </w:r>
-    </w:p>
-    <w:p>
-      <w:pPr>
-        <w:contextualSpacing w:val="0"/>
-        <w:rPr/>
-      </w:pPr>
-      <w:r>
-        <w:rPr>
-          <w:rtl w:val="0"/>
-        </w:rPr>
-      </w:r>
-    </w:p>
-    <w:p>
-      <w:pPr>
-        <w:contextualSpacing w:val="0"/>
-        <w:rPr/>
-      </w:pPr>
-      <w:r>
-        <w:rPr>
-          <w:rtl w:val="0"/>
-        </w:rPr>
-        <w:t xml:space="preserve">Architecture </w:t>
-      </w:r>
-    </w:p>
-    <w:p>
-      <w:pPr>
-        <w:contextualSpacing w:val="0"/>
-        <w:rPr/>
-      </w:pPr>
-      <w:r>
-        <w:rPr>
-          <w:rtl w:val="0"/>
-        </w:rPr>
-        <w:t xml:space="preserve">Viewpoints</w:t>
-      </w:r>
-    </w:p>
-    <w:p>
-      <w:pPr>
-        <w:numPr>
-          <w:ilvl w:val="0"/>
-          <w:numId w:val="3"/>
-        </w:numPr>
-        <w:ind w:left="720" w:hanging="360"/>
-        <w:rPr/>
-      </w:pPr>
-      <w:r>
-        <w:rPr>
-          <w:rtl w:val="0"/>
-        </w:rPr>
-        <w:t xml:space="preserve"> Implementation View – File/folder structure – “package diagram” </w:t>
-      </w:r>
-    </w:p>
-    <w:p>
-      <w:pPr>
-        <w:contextualSpacing w:val="0"/>
-        <w:rPr/>
-      </w:pPr>
-      <w:r>
-        <w:rPr>
-          <w:rtl w:val="0"/>
-        </w:rPr>
-      </w:r>
-    </w:p>
-    <w:p>
-      <w:pPr>
-        <w:contextualSpacing w:val="0"/>
-        <w:rPr/>
-      </w:pPr>
-      <w:r>
-        <w:rPr>
-          <w:rtl w:val="0"/>
-        </w:rPr>
-        <w:t xml:space="preserve">Page 21 lecture slides: Interface specification semantics &amp; design models</w:t>
+        <w:t xml:space="preserve">   </w:t>
       </w:r>
       <w:r>
         <w:rPr>
@@ -3539,12 +3445,29 @@
       </w:r>
     </w:p>
     <w:sectPr>
+      <w:headerReference r:id="rId17" w:type="default"/>
       <w:pgSz w:h="16834" w:w="11909"/>
       <w:pgMar w:bottom="1440" w:top="1440" w:left="1440" w:right="1440" w:header="0" w:footer="720"/>
       <w:pgNumType w:start="1"/>
     </w:sectPr>
   </w:body>
 </w:document>
+</file>
+
+<file path=word/header1.xml><?xml version="1.0" encoding="utf-8"?>
+<w:hdr xmlns:mc="http://schemas.openxmlformats.org/markup-compatibility/2006" xmlns:o="urn:schemas-microsoft-com:office:office" xmlns:r="http://schemas.openxmlformats.org/officeDocument/2006/relationships" xmlns:m="http://schemas.openxmlformats.org/officeDocument/2006/math" xmlns:v="urn:schemas-microsoft-com:vml" xmlns:wp="http://schemas.openxmlformats.org/drawingml/2006/wordprocessingDrawing" xmlns:w10="urn:schemas-microsoft-com:office:word" xmlns:w="http://schemas.openxmlformats.org/wordprocessingml/2006/main" xmlns:wne="http://schemas.microsoft.com/office/word/2006/wordml" xmlns:sl="http://schemas.openxmlformats.org/schemaLibrary/2006/main" xmlns:a="http://schemas.openxmlformats.org/drawingml/2006/main" xmlns:pic="http://schemas.openxmlformats.org/drawingml/2006/picture" xmlns:c="http://schemas.openxmlformats.org/drawingml/2006/chart" xmlns:lc="http://schemas.openxmlformats.org/drawingml/2006/lockedCanvas" xmlns:dgm="http://schemas.openxmlformats.org/drawingml/2006/diagram" xmlns:wps="http://schemas.microsoft.com/office/word/2010/wordprocessingShape" xmlns:wpg="http://schemas.microsoft.com/office/word/2010/wordprocessingGroup" xmlns:w14="http://schemas.microsoft.com/office/word/2010/wordml" xmlns:w15="http://schemas.microsoft.com/office/word/2012/wordml">
+  <w:p>
+    <w:pPr>
+      <w:contextualSpacing w:val="0"/>
+      <w:rPr/>
+    </w:pPr>
+    <w:r>
+      <w:rPr>
+        <w:rtl w:val="0"/>
+      </w:rPr>
+    </w:r>
+  </w:p>
+</w:hdr>
 </file>
 
 <file path=word/numbering.xml><?xml version="1.0" encoding="utf-8"?>
@@ -3770,116 +3693,6 @@
     </w:lvl>
   </w:abstractNum>
   <w:abstractNum w:abstractNumId="3">
-    <w:lvl w:ilvl="0">
-      <w:start w:val="1"/>
-      <w:numFmt w:val="bullet"/>
-      <w:lvlText w:val="●"/>
-      <w:lvlJc w:val="left"/>
-      <w:pPr>
-        <w:ind w:left="720" w:hanging="360"/>
-      </w:pPr>
-      <w:rPr>
-        <w:u w:val="none"/>
-      </w:rPr>
-    </w:lvl>
-    <w:lvl w:ilvl="1">
-      <w:start w:val="1"/>
-      <w:numFmt w:val="bullet"/>
-      <w:lvlText w:val="○"/>
-      <w:lvlJc w:val="left"/>
-      <w:pPr>
-        <w:ind w:left="1440" w:hanging="360"/>
-      </w:pPr>
-      <w:rPr>
-        <w:u w:val="none"/>
-      </w:rPr>
-    </w:lvl>
-    <w:lvl w:ilvl="2">
-      <w:start w:val="1"/>
-      <w:numFmt w:val="bullet"/>
-      <w:lvlText w:val="■"/>
-      <w:lvlJc w:val="left"/>
-      <w:pPr>
-        <w:ind w:left="2160" w:hanging="360"/>
-      </w:pPr>
-      <w:rPr>
-        <w:u w:val="none"/>
-      </w:rPr>
-    </w:lvl>
-    <w:lvl w:ilvl="3">
-      <w:start w:val="1"/>
-      <w:numFmt w:val="bullet"/>
-      <w:lvlText w:val="●"/>
-      <w:lvlJc w:val="left"/>
-      <w:pPr>
-        <w:ind w:left="2880" w:hanging="360"/>
-      </w:pPr>
-      <w:rPr>
-        <w:u w:val="none"/>
-      </w:rPr>
-    </w:lvl>
-    <w:lvl w:ilvl="4">
-      <w:start w:val="1"/>
-      <w:numFmt w:val="bullet"/>
-      <w:lvlText w:val="○"/>
-      <w:lvlJc w:val="left"/>
-      <w:pPr>
-        <w:ind w:left="3600" w:hanging="360"/>
-      </w:pPr>
-      <w:rPr>
-        <w:u w:val="none"/>
-      </w:rPr>
-    </w:lvl>
-    <w:lvl w:ilvl="5">
-      <w:start w:val="1"/>
-      <w:numFmt w:val="bullet"/>
-      <w:lvlText w:val="■"/>
-      <w:lvlJc w:val="left"/>
-      <w:pPr>
-        <w:ind w:left="4320" w:hanging="360"/>
-      </w:pPr>
-      <w:rPr>
-        <w:u w:val="none"/>
-      </w:rPr>
-    </w:lvl>
-    <w:lvl w:ilvl="6">
-      <w:start w:val="1"/>
-      <w:numFmt w:val="bullet"/>
-      <w:lvlText w:val="●"/>
-      <w:lvlJc w:val="left"/>
-      <w:pPr>
-        <w:ind w:left="5040" w:hanging="360"/>
-      </w:pPr>
-      <w:rPr>
-        <w:u w:val="none"/>
-      </w:rPr>
-    </w:lvl>
-    <w:lvl w:ilvl="7">
-      <w:start w:val="1"/>
-      <w:numFmt w:val="bullet"/>
-      <w:lvlText w:val="○"/>
-      <w:lvlJc w:val="left"/>
-      <w:pPr>
-        <w:ind w:left="5760" w:hanging="360"/>
-      </w:pPr>
-      <w:rPr>
-        <w:u w:val="none"/>
-      </w:rPr>
-    </w:lvl>
-    <w:lvl w:ilvl="8">
-      <w:start w:val="1"/>
-      <w:numFmt w:val="bullet"/>
-      <w:lvlText w:val="■"/>
-      <w:lvlJc w:val="left"/>
-      <w:pPr>
-        <w:ind w:left="6480" w:hanging="360"/>
-      </w:pPr>
-      <w:rPr>
-        <w:u w:val="none"/>
-      </w:rPr>
-    </w:lvl>
-  </w:abstractNum>
-  <w:abstractNum w:abstractNumId="4">
     <w:lvl w:ilvl="0">
       <w:start w:val="1"/>
       <w:numFmt w:val="decimal"/>
@@ -3997,9 +3810,6 @@
   </w:num>
   <w:num w:numId="3">
     <w:abstractNumId w:val="3"/>
-  </w:num>
-  <w:num w:numId="4">
-    <w:abstractNumId w:val="4"/>
   </w:num>
 </w:numbering>
 </file>

</xml_diff>